<commit_message>
Update 11 + 12
</commit_message>
<xml_diff>
--- a/SpringInActionDoc/PartIII_ReactiveSpring/11.docx
+++ b/SpringInActionDoc/PartIII_ReactiveSpring/11.docx
@@ -587,6 +587,7 @@
       </w:pPr>
       <w:r>
         <w:rPr>
+          <w:noProof/>
           <w:sz w:val="40"/>
           <w:szCs w:val="40"/>
         </w:rPr>
@@ -696,6 +697,7 @@
       </w:pPr>
       <w:r>
         <w:rPr>
+          <w:noProof/>
           <w:sz w:val="40"/>
           <w:szCs w:val="40"/>
         </w:rPr>
@@ -827,6 +829,7 @@
       </w:pPr>
       <w:r>
         <w:rPr>
+          <w:noProof/>
           <w:sz w:val="40"/>
           <w:szCs w:val="40"/>
         </w:rPr>
@@ -1111,6 +1114,7 @@
       </w:pPr>
       <w:r>
         <w:rPr>
+          <w:noProof/>
           <w:sz w:val="40"/>
           <w:szCs w:val="40"/>
         </w:rPr>
@@ -1237,6 +1241,7 @@
       </w:pPr>
       <w:r>
         <w:rPr>
+          <w:noProof/>
           <w:sz w:val="40"/>
           <w:szCs w:val="40"/>
         </w:rPr>
@@ -1316,6 +1321,7 @@
       </w:pPr>
       <w:r>
         <w:rPr>
+          <w:noProof/>
           <w:sz w:val="40"/>
           <w:szCs w:val="40"/>
         </w:rPr>
@@ -1370,6 +1376,8 @@
         </w:rPr>
         <w:t>It’s a pipeline that data flow through: At each phase, the data is tweaked somehow, but no assumption can be made about which thread any of the operations are performed one. They may be the same thread or not.</w:t>
       </w:r>
+      <w:bookmarkStart w:id="0" w:name="_GoBack"/>
+      <w:bookmarkEnd w:id="0"/>
     </w:p>
     <w:p>
       <w:pPr>
@@ -1467,6 +1475,7 @@
       </w:pPr>
       <w:r>
         <w:rPr>
+          <w:noProof/>
           <w:sz w:val="40"/>
           <w:szCs w:val="40"/>
         </w:rPr>
@@ -1516,6 +1525,7 @@
       </w:pPr>
       <w:r>
         <w:rPr>
+          <w:noProof/>
           <w:sz w:val="40"/>
           <w:szCs w:val="40"/>
         </w:rPr>
@@ -1598,6 +1608,7 @@
       </w:pPr>
       <w:r>
         <w:rPr>
+          <w:noProof/>
           <w:sz w:val="40"/>
           <w:szCs w:val="40"/>
         </w:rPr>
@@ -1663,6 +1674,7 @@
       </w:pPr>
       <w:r>
         <w:rPr>
+          <w:noProof/>
           <w:sz w:val="40"/>
           <w:szCs w:val="40"/>
         </w:rPr>
@@ -1727,6 +1739,7 @@
       </w:pPr>
       <w:r>
         <w:rPr>
+          <w:noProof/>
           <w:sz w:val="40"/>
           <w:szCs w:val="40"/>
         </w:rPr>
@@ -1856,6 +1869,7 @@
       </w:pPr>
       <w:r>
         <w:rPr>
+          <w:noProof/>
           <w:sz w:val="40"/>
           <w:szCs w:val="40"/>
         </w:rPr>
@@ -1921,6 +1935,7 @@
       </w:pPr>
       <w:r>
         <w:rPr>
+          <w:noProof/>
           <w:sz w:val="40"/>
           <w:szCs w:val="40"/>
         </w:rPr>
@@ -2009,6 +2024,7 @@
       </w:pPr>
       <w:r>
         <w:rPr>
+          <w:noProof/>
           <w:sz w:val="40"/>
           <w:szCs w:val="40"/>
         </w:rPr>
@@ -2097,6 +2113,7 @@
       </w:pPr>
       <w:r>
         <w:rPr>
+          <w:noProof/>
           <w:sz w:val="40"/>
           <w:szCs w:val="40"/>
         </w:rPr>
@@ -2186,6 +2203,7 @@
       </w:pPr>
       <w:r>
         <w:rPr>
+          <w:noProof/>
           <w:sz w:val="40"/>
           <w:szCs w:val="40"/>
         </w:rPr>
@@ -2276,6 +2294,7 @@
       </w:pPr>
       <w:r>
         <w:rPr>
+          <w:noProof/>
           <w:sz w:val="40"/>
           <w:szCs w:val="40"/>
         </w:rPr>
@@ -2365,6 +2384,7 @@
       </w:pPr>
       <w:r>
         <w:rPr>
+          <w:noProof/>
           <w:sz w:val="40"/>
           <w:szCs w:val="40"/>
         </w:rPr>
@@ -2414,6 +2434,7 @@
       </w:pPr>
       <w:r>
         <w:rPr>
+          <w:noProof/>
           <w:sz w:val="40"/>
           <w:szCs w:val="40"/>
         </w:rPr>
@@ -2510,6 +2531,7 @@
       </w:pPr>
       <w:r>
         <w:rPr>
+          <w:noProof/>
           <w:sz w:val="40"/>
           <w:szCs w:val="40"/>
         </w:rPr>
@@ -2559,6 +2581,7 @@
       </w:pPr>
       <w:r>
         <w:rPr>
+          <w:noProof/>
           <w:sz w:val="40"/>
           <w:szCs w:val="40"/>
         </w:rPr>
@@ -2648,6 +2671,7 @@
       </w:pPr>
       <w:r>
         <w:rPr>
+          <w:noProof/>
           <w:sz w:val="40"/>
           <w:szCs w:val="40"/>
         </w:rPr>
@@ -2697,6 +2721,7 @@
       </w:pPr>
       <w:r>
         <w:rPr>
+          <w:noProof/>
           <w:sz w:val="40"/>
           <w:szCs w:val="40"/>
         </w:rPr>
@@ -2841,6 +2866,7 @@
       </w:r>
       <w:r>
         <w:rPr>
+          <w:noProof/>
           <w:sz w:val="40"/>
           <w:szCs w:val="40"/>
         </w:rPr>
@@ -2890,6 +2916,7 @@
       </w:pPr>
       <w:r>
         <w:rPr>
+          <w:noProof/>
           <w:sz w:val="40"/>
           <w:szCs w:val="40"/>
         </w:rPr>
@@ -3096,6 +3123,7 @@
       </w:pPr>
       <w:r>
         <w:rPr>
+          <w:noProof/>
           <w:sz w:val="40"/>
           <w:szCs w:val="40"/>
         </w:rPr>
@@ -3146,6 +3174,7 @@
       </w:pPr>
       <w:r>
         <w:rPr>
+          <w:noProof/>
           <w:sz w:val="40"/>
           <w:szCs w:val="40"/>
         </w:rPr>
@@ -3226,6 +3255,7 @@
       </w:pPr>
       <w:r>
         <w:rPr>
+          <w:noProof/>
           <w:sz w:val="40"/>
           <w:szCs w:val="40"/>
         </w:rPr>
@@ -3275,6 +3305,7 @@
       </w:pPr>
       <w:r>
         <w:rPr>
+          <w:noProof/>
           <w:sz w:val="40"/>
           <w:szCs w:val="40"/>
         </w:rPr>
@@ -3355,6 +3386,7 @@
       </w:pPr>
       <w:r>
         <w:rPr>
+          <w:noProof/>
           <w:sz w:val="40"/>
           <w:szCs w:val="40"/>
         </w:rPr>
@@ -3404,6 +3436,7 @@
       </w:pPr>
       <w:r>
         <w:rPr>
+          <w:noProof/>
           <w:sz w:val="40"/>
           <w:szCs w:val="40"/>
         </w:rPr>
@@ -3517,6 +3550,7 @@
       </w:pPr>
       <w:r>
         <w:rPr>
+          <w:noProof/>
           <w:sz w:val="40"/>
           <w:szCs w:val="40"/>
         </w:rPr>
@@ -3567,6 +3601,7 @@
       </w:pPr>
       <w:r>
         <w:rPr>
+          <w:noProof/>
           <w:sz w:val="40"/>
           <w:szCs w:val="40"/>
         </w:rPr>
@@ -3606,8 +3641,1671 @@
           </wp:inline>
         </w:drawing>
       </w:r>
-      <w:bookmarkStart w:id="0" w:name="_GoBack"/>
-      <w:bookmarkEnd w:id="0"/>
+      <w:r>
+        <w:rPr>
+          <w:sz w:val="40"/>
+          <w:szCs w:val="40"/>
+        </w:rPr>
+        <w:drawing>
+          <wp:inline distT="0" distB="0" distL="0" distR="0" wp14:anchorId="055E8EB7" wp14:editId="1DA20B3A">
+            <wp:extent cx="5943600" cy="1456055"/>
+            <wp:effectExtent l="0" t="0" r="0" b="0"/>
+            <wp:docPr id="2" name="Picture 2"/>
+            <wp:cNvGraphicFramePr>
+              <a:graphicFrameLocks xmlns:a="http://schemas.openxmlformats.org/drawingml/2006/main" noChangeAspect="1"/>
+            </wp:cNvGraphicFramePr>
+            <a:graphic xmlns:a="http://schemas.openxmlformats.org/drawingml/2006/main">
+              <a:graphicData uri="http://schemas.openxmlformats.org/drawingml/2006/picture">
+                <pic:pic xmlns:pic="http://schemas.openxmlformats.org/drawingml/2006/picture">
+                  <pic:nvPicPr>
+                    <pic:cNvPr id="1" name=""/>
+                    <pic:cNvPicPr/>
+                  </pic:nvPicPr>
+                  <pic:blipFill>
+                    <a:blip r:embed="rId37"/>
+                    <a:stretch>
+                      <a:fillRect/>
+                    </a:stretch>
+                  </pic:blipFill>
+                  <pic:spPr>
+                    <a:xfrm>
+                      <a:off x="0" y="0"/>
+                      <a:ext cx="5943600" cy="1456055"/>
+                    </a:xfrm>
+                    <a:prstGeom prst="rect">
+                      <a:avLst/>
+                    </a:prstGeom>
+                  </pic:spPr>
+                </pic:pic>
+              </a:graphicData>
+            </a:graphic>
+          </wp:inline>
+        </w:drawing>
+      </w:r>
+    </w:p>
+    <w:p>
+      <w:pPr>
+        <w:rPr>
+          <w:sz w:val="40"/>
+          <w:szCs w:val="40"/>
+        </w:rPr>
+      </w:pPr>
+      <w:r>
+        <w:rPr>
+          <w:sz w:val="40"/>
+          <w:szCs w:val="40"/>
+        </w:rPr>
+        <w:drawing>
+          <wp:inline distT="0" distB="0" distL="0" distR="0" wp14:anchorId="530CE568" wp14:editId="4E0F207A">
+            <wp:extent cx="5365488" cy="1937537"/>
+            <wp:effectExtent l="0" t="0" r="6985" b="5715"/>
+            <wp:docPr id="30" name="Picture 30"/>
+            <wp:cNvGraphicFramePr>
+              <a:graphicFrameLocks xmlns:a="http://schemas.openxmlformats.org/drawingml/2006/main" noChangeAspect="1"/>
+            </wp:cNvGraphicFramePr>
+            <a:graphic xmlns:a="http://schemas.openxmlformats.org/drawingml/2006/main">
+              <a:graphicData uri="http://schemas.openxmlformats.org/drawingml/2006/picture">
+                <pic:pic xmlns:pic="http://schemas.openxmlformats.org/drawingml/2006/picture">
+                  <pic:nvPicPr>
+                    <pic:cNvPr id="1" name=""/>
+                    <pic:cNvPicPr/>
+                  </pic:nvPicPr>
+                  <pic:blipFill>
+                    <a:blip r:embed="rId38"/>
+                    <a:stretch>
+                      <a:fillRect/>
+                    </a:stretch>
+                  </pic:blipFill>
+                  <pic:spPr>
+                    <a:xfrm>
+                      <a:off x="0" y="0"/>
+                      <a:ext cx="5397068" cy="1948941"/>
+                    </a:xfrm>
+                    <a:prstGeom prst="rect">
+                      <a:avLst/>
+                    </a:prstGeom>
+                  </pic:spPr>
+                </pic:pic>
+              </a:graphicData>
+            </a:graphic>
+          </wp:inline>
+        </w:drawing>
+      </w:r>
+    </w:p>
+    <w:p>
+      <w:pPr>
+        <w:rPr>
+          <w:sz w:val="40"/>
+          <w:szCs w:val="40"/>
+        </w:rPr>
+      </w:pPr>
+      <w:r>
+        <w:rPr>
+          <w:sz w:val="40"/>
+          <w:szCs w:val="40"/>
+        </w:rPr>
+        <w:t>+</w:t>
+      </w:r>
+      <w:proofErr w:type="gramStart"/>
+      <w:r>
+        <w:rPr>
+          <w:sz w:val="40"/>
+          <w:szCs w:val="40"/>
+        </w:rPr>
+        <w:t>take(</w:t>
+      </w:r>
+      <w:proofErr w:type="gramEnd"/>
+      <w:r>
+        <w:rPr>
+          <w:sz w:val="40"/>
+          <w:szCs w:val="40"/>
+        </w:rPr>
+        <w:t xml:space="preserve">): </w:t>
+      </w:r>
+    </w:p>
+    <w:p>
+      <w:pPr>
+        <w:rPr>
+          <w:sz w:val="40"/>
+          <w:szCs w:val="40"/>
+        </w:rPr>
+      </w:pPr>
+      <w:r>
+        <w:rPr>
+          <w:sz w:val="40"/>
+          <w:szCs w:val="40"/>
+        </w:rPr>
+        <w:lastRenderedPageBreak/>
+        <w:drawing>
+          <wp:inline distT="0" distB="0" distL="0" distR="0" wp14:anchorId="4028919C" wp14:editId="32F836D6">
+            <wp:extent cx="4821382" cy="3161714"/>
+            <wp:effectExtent l="0" t="0" r="0" b="635"/>
+            <wp:docPr id="36" name="Picture 36"/>
+            <wp:cNvGraphicFramePr>
+              <a:graphicFrameLocks xmlns:a="http://schemas.openxmlformats.org/drawingml/2006/main" noChangeAspect="1"/>
+            </wp:cNvGraphicFramePr>
+            <a:graphic xmlns:a="http://schemas.openxmlformats.org/drawingml/2006/main">
+              <a:graphicData uri="http://schemas.openxmlformats.org/drawingml/2006/picture">
+                <pic:pic xmlns:pic="http://schemas.openxmlformats.org/drawingml/2006/picture">
+                  <pic:nvPicPr>
+                    <pic:cNvPr id="1" name=""/>
+                    <pic:cNvPicPr/>
+                  </pic:nvPicPr>
+                  <pic:blipFill>
+                    <a:blip r:embed="rId39"/>
+                    <a:stretch>
+                      <a:fillRect/>
+                    </a:stretch>
+                  </pic:blipFill>
+                  <pic:spPr>
+                    <a:xfrm>
+                      <a:off x="0" y="0"/>
+                      <a:ext cx="4826595" cy="3165133"/>
+                    </a:xfrm>
+                    <a:prstGeom prst="rect">
+                      <a:avLst/>
+                    </a:prstGeom>
+                  </pic:spPr>
+                </pic:pic>
+              </a:graphicData>
+            </a:graphic>
+          </wp:inline>
+        </w:drawing>
+      </w:r>
+    </w:p>
+    <w:p>
+      <w:pPr>
+        <w:rPr>
+          <w:sz w:val="40"/>
+          <w:szCs w:val="40"/>
+        </w:rPr>
+      </w:pPr>
+      <w:r>
+        <w:rPr>
+          <w:sz w:val="40"/>
+          <w:szCs w:val="40"/>
+        </w:rPr>
+        <w:drawing>
+          <wp:inline distT="0" distB="0" distL="0" distR="0" wp14:anchorId="49D5A2E2" wp14:editId="4F770E02">
+            <wp:extent cx="5943600" cy="1689100"/>
+            <wp:effectExtent l="0" t="0" r="0" b="6350"/>
+            <wp:docPr id="37" name="Picture 37"/>
+            <wp:cNvGraphicFramePr>
+              <a:graphicFrameLocks xmlns:a="http://schemas.openxmlformats.org/drawingml/2006/main" noChangeAspect="1"/>
+            </wp:cNvGraphicFramePr>
+            <a:graphic xmlns:a="http://schemas.openxmlformats.org/drawingml/2006/main">
+              <a:graphicData uri="http://schemas.openxmlformats.org/drawingml/2006/picture">
+                <pic:pic xmlns:pic="http://schemas.openxmlformats.org/drawingml/2006/picture">
+                  <pic:nvPicPr>
+                    <pic:cNvPr id="1" name=""/>
+                    <pic:cNvPicPr/>
+                  </pic:nvPicPr>
+                  <pic:blipFill>
+                    <a:blip r:embed="rId40"/>
+                    <a:stretch>
+                      <a:fillRect/>
+                    </a:stretch>
+                  </pic:blipFill>
+                  <pic:spPr>
+                    <a:xfrm>
+                      <a:off x="0" y="0"/>
+                      <a:ext cx="5943600" cy="1689100"/>
+                    </a:xfrm>
+                    <a:prstGeom prst="rect">
+                      <a:avLst/>
+                    </a:prstGeom>
+                  </pic:spPr>
+                </pic:pic>
+              </a:graphicData>
+            </a:graphic>
+          </wp:inline>
+        </w:drawing>
+      </w:r>
+    </w:p>
+    <w:p>
+      <w:pPr>
+        <w:rPr>
+          <w:sz w:val="40"/>
+          <w:szCs w:val="40"/>
+        </w:rPr>
+      </w:pPr>
+      <w:r>
+        <w:rPr>
+          <w:sz w:val="40"/>
+          <w:szCs w:val="40"/>
+        </w:rPr>
+        <w:drawing>
+          <wp:inline distT="0" distB="0" distL="0" distR="0" wp14:anchorId="24B9C03E" wp14:editId="03C7191D">
+            <wp:extent cx="2803656" cy="389632"/>
+            <wp:effectExtent l="0" t="0" r="0" b="0"/>
+            <wp:docPr id="38" name="Picture 38"/>
+            <wp:cNvGraphicFramePr>
+              <a:graphicFrameLocks xmlns:a="http://schemas.openxmlformats.org/drawingml/2006/main" noChangeAspect="1"/>
+            </wp:cNvGraphicFramePr>
+            <a:graphic xmlns:a="http://schemas.openxmlformats.org/drawingml/2006/main">
+              <a:graphicData uri="http://schemas.openxmlformats.org/drawingml/2006/picture">
+                <pic:pic xmlns:pic="http://schemas.openxmlformats.org/drawingml/2006/picture">
+                  <pic:nvPicPr>
+                    <pic:cNvPr id="1" name=""/>
+                    <pic:cNvPicPr/>
+                  </pic:nvPicPr>
+                  <pic:blipFill>
+                    <a:blip r:embed="rId41"/>
+                    <a:stretch>
+                      <a:fillRect/>
+                    </a:stretch>
+                  </pic:blipFill>
+                  <pic:spPr>
+                    <a:xfrm>
+                      <a:off x="0" y="0"/>
+                      <a:ext cx="2866506" cy="398366"/>
+                    </a:xfrm>
+                    <a:prstGeom prst="rect">
+                      <a:avLst/>
+                    </a:prstGeom>
+                  </pic:spPr>
+                </pic:pic>
+              </a:graphicData>
+            </a:graphic>
+          </wp:inline>
+        </w:drawing>
+      </w:r>
+    </w:p>
+    <w:p>
+      <w:pPr>
+        <w:rPr>
+          <w:sz w:val="40"/>
+          <w:szCs w:val="40"/>
+        </w:rPr>
+      </w:pPr>
+      <w:r>
+        <w:rPr>
+          <w:sz w:val="40"/>
+          <w:szCs w:val="40"/>
+        </w:rPr>
+        <w:drawing>
+          <wp:inline distT="0" distB="0" distL="0" distR="0" wp14:anchorId="1D96E137" wp14:editId="3410D06E">
+            <wp:extent cx="5943600" cy="1604010"/>
+            <wp:effectExtent l="0" t="0" r="0" b="0"/>
+            <wp:docPr id="39" name="Picture 39"/>
+            <wp:cNvGraphicFramePr>
+              <a:graphicFrameLocks xmlns:a="http://schemas.openxmlformats.org/drawingml/2006/main" noChangeAspect="1"/>
+            </wp:cNvGraphicFramePr>
+            <a:graphic xmlns:a="http://schemas.openxmlformats.org/drawingml/2006/main">
+              <a:graphicData uri="http://schemas.openxmlformats.org/drawingml/2006/picture">
+                <pic:pic xmlns:pic="http://schemas.openxmlformats.org/drawingml/2006/picture">
+                  <pic:nvPicPr>
+                    <pic:cNvPr id="1" name=""/>
+                    <pic:cNvPicPr/>
+                  </pic:nvPicPr>
+                  <pic:blipFill>
+                    <a:blip r:embed="rId42"/>
+                    <a:stretch>
+                      <a:fillRect/>
+                    </a:stretch>
+                  </pic:blipFill>
+                  <pic:spPr>
+                    <a:xfrm>
+                      <a:off x="0" y="0"/>
+                      <a:ext cx="5943600" cy="1604010"/>
+                    </a:xfrm>
+                    <a:prstGeom prst="rect">
+                      <a:avLst/>
+                    </a:prstGeom>
+                  </pic:spPr>
+                </pic:pic>
+              </a:graphicData>
+            </a:graphic>
+          </wp:inline>
+        </w:drawing>
+      </w:r>
+    </w:p>
+    <w:p>
+      <w:pPr>
+        <w:rPr>
+          <w:sz w:val="40"/>
+          <w:szCs w:val="40"/>
+        </w:rPr>
+      </w:pPr>
+      <w:r>
+        <w:rPr>
+          <w:sz w:val="40"/>
+          <w:szCs w:val="40"/>
+        </w:rPr>
+        <w:t>+</w:t>
+      </w:r>
+      <w:proofErr w:type="gramStart"/>
+      <w:r>
+        <w:rPr>
+          <w:sz w:val="40"/>
+          <w:szCs w:val="40"/>
+        </w:rPr>
+        <w:t>filter(</w:t>
+      </w:r>
+      <w:proofErr w:type="gramEnd"/>
+      <w:r>
+        <w:rPr>
+          <w:sz w:val="40"/>
+          <w:szCs w:val="40"/>
+        </w:rPr>
+        <w:t>)</w:t>
+      </w:r>
+    </w:p>
+    <w:p>
+      <w:pPr>
+        <w:rPr>
+          <w:sz w:val="40"/>
+          <w:szCs w:val="40"/>
+        </w:rPr>
+      </w:pPr>
+      <w:r>
+        <w:rPr>
+          <w:sz w:val="40"/>
+          <w:szCs w:val="40"/>
+        </w:rPr>
+        <w:lastRenderedPageBreak/>
+        <w:drawing>
+          <wp:inline distT="0" distB="0" distL="0" distR="0" wp14:anchorId="4EFF374B" wp14:editId="476A94AF">
+            <wp:extent cx="5410830" cy="1504743"/>
+            <wp:effectExtent l="0" t="0" r="0" b="635"/>
+            <wp:docPr id="40" name="Picture 40"/>
+            <wp:cNvGraphicFramePr>
+              <a:graphicFrameLocks xmlns:a="http://schemas.openxmlformats.org/drawingml/2006/main" noChangeAspect="1"/>
+            </wp:cNvGraphicFramePr>
+            <a:graphic xmlns:a="http://schemas.openxmlformats.org/drawingml/2006/main">
+              <a:graphicData uri="http://schemas.openxmlformats.org/drawingml/2006/picture">
+                <pic:pic xmlns:pic="http://schemas.openxmlformats.org/drawingml/2006/picture">
+                  <pic:nvPicPr>
+                    <pic:cNvPr id="1" name=""/>
+                    <pic:cNvPicPr/>
+                  </pic:nvPicPr>
+                  <pic:blipFill>
+                    <a:blip r:embed="rId43"/>
+                    <a:stretch>
+                      <a:fillRect/>
+                    </a:stretch>
+                  </pic:blipFill>
+                  <pic:spPr>
+                    <a:xfrm>
+                      <a:off x="0" y="0"/>
+                      <a:ext cx="5439256" cy="1512648"/>
+                    </a:xfrm>
+                    <a:prstGeom prst="rect">
+                      <a:avLst/>
+                    </a:prstGeom>
+                  </pic:spPr>
+                </pic:pic>
+              </a:graphicData>
+            </a:graphic>
+          </wp:inline>
+        </w:drawing>
+      </w:r>
+    </w:p>
+    <w:p>
+      <w:pPr>
+        <w:rPr>
+          <w:sz w:val="40"/>
+          <w:szCs w:val="40"/>
+        </w:rPr>
+      </w:pPr>
+      <w:r>
+        <w:rPr>
+          <w:sz w:val="40"/>
+          <w:szCs w:val="40"/>
+        </w:rPr>
+        <w:drawing>
+          <wp:inline distT="0" distB="0" distL="0" distR="0" wp14:anchorId="50DF2C99" wp14:editId="55AEC84E">
+            <wp:extent cx="5943600" cy="1729105"/>
+            <wp:effectExtent l="0" t="0" r="0" b="4445"/>
+            <wp:docPr id="41" name="Picture 41"/>
+            <wp:cNvGraphicFramePr>
+              <a:graphicFrameLocks xmlns:a="http://schemas.openxmlformats.org/drawingml/2006/main" noChangeAspect="1"/>
+            </wp:cNvGraphicFramePr>
+            <a:graphic xmlns:a="http://schemas.openxmlformats.org/drawingml/2006/main">
+              <a:graphicData uri="http://schemas.openxmlformats.org/drawingml/2006/picture">
+                <pic:pic xmlns:pic="http://schemas.openxmlformats.org/drawingml/2006/picture">
+                  <pic:nvPicPr>
+                    <pic:cNvPr id="1" name=""/>
+                    <pic:cNvPicPr/>
+                  </pic:nvPicPr>
+                  <pic:blipFill>
+                    <a:blip r:embed="rId44"/>
+                    <a:stretch>
+                      <a:fillRect/>
+                    </a:stretch>
+                  </pic:blipFill>
+                  <pic:spPr>
+                    <a:xfrm>
+                      <a:off x="0" y="0"/>
+                      <a:ext cx="5943600" cy="1729105"/>
+                    </a:xfrm>
+                    <a:prstGeom prst="rect">
+                      <a:avLst/>
+                    </a:prstGeom>
+                  </pic:spPr>
+                </pic:pic>
+              </a:graphicData>
+            </a:graphic>
+          </wp:inline>
+        </w:drawing>
+      </w:r>
+    </w:p>
+    <w:p>
+      <w:pPr>
+        <w:rPr>
+          <w:sz w:val="40"/>
+          <w:szCs w:val="40"/>
+        </w:rPr>
+      </w:pPr>
+      <w:r>
+        <w:rPr>
+          <w:sz w:val="40"/>
+          <w:szCs w:val="40"/>
+        </w:rPr>
+        <w:t>+</w:t>
+      </w:r>
+      <w:proofErr w:type="gramStart"/>
+      <w:r>
+        <w:rPr>
+          <w:sz w:val="40"/>
+          <w:szCs w:val="40"/>
+        </w:rPr>
+        <w:t>distinct(</w:t>
+      </w:r>
+      <w:proofErr w:type="gramEnd"/>
+      <w:r>
+        <w:rPr>
+          <w:sz w:val="40"/>
+          <w:szCs w:val="40"/>
+        </w:rPr>
+        <w:t>):</w:t>
+      </w:r>
+    </w:p>
+    <w:p>
+      <w:pPr>
+        <w:rPr>
+          <w:sz w:val="40"/>
+          <w:szCs w:val="40"/>
+        </w:rPr>
+      </w:pPr>
+      <w:r>
+        <w:rPr>
+          <w:sz w:val="40"/>
+          <w:szCs w:val="40"/>
+        </w:rPr>
+        <w:drawing>
+          <wp:inline distT="0" distB="0" distL="0" distR="0" wp14:anchorId="200EC3BC" wp14:editId="50E7207E">
+            <wp:extent cx="5943600" cy="1586230"/>
+            <wp:effectExtent l="0" t="0" r="0" b="0"/>
+            <wp:docPr id="42" name="Picture 42"/>
+            <wp:cNvGraphicFramePr>
+              <a:graphicFrameLocks xmlns:a="http://schemas.openxmlformats.org/drawingml/2006/main" noChangeAspect="1"/>
+            </wp:cNvGraphicFramePr>
+            <a:graphic xmlns:a="http://schemas.openxmlformats.org/drawingml/2006/main">
+              <a:graphicData uri="http://schemas.openxmlformats.org/drawingml/2006/picture">
+                <pic:pic xmlns:pic="http://schemas.openxmlformats.org/drawingml/2006/picture">
+                  <pic:nvPicPr>
+                    <pic:cNvPr id="1" name=""/>
+                    <pic:cNvPicPr/>
+                  </pic:nvPicPr>
+                  <pic:blipFill>
+                    <a:blip r:embed="rId45"/>
+                    <a:stretch>
+                      <a:fillRect/>
+                    </a:stretch>
+                  </pic:blipFill>
+                  <pic:spPr>
+                    <a:xfrm>
+                      <a:off x="0" y="0"/>
+                      <a:ext cx="5943600" cy="1586230"/>
+                    </a:xfrm>
+                    <a:prstGeom prst="rect">
+                      <a:avLst/>
+                    </a:prstGeom>
+                  </pic:spPr>
+                </pic:pic>
+              </a:graphicData>
+            </a:graphic>
+          </wp:inline>
+        </w:drawing>
+      </w:r>
+    </w:p>
+    <w:p>
+      <w:pPr>
+        <w:rPr>
+          <w:sz w:val="40"/>
+          <w:szCs w:val="40"/>
+        </w:rPr>
+      </w:pPr>
+      <w:r>
+        <w:rPr>
+          <w:sz w:val="40"/>
+          <w:szCs w:val="40"/>
+        </w:rPr>
+        <w:drawing>
+          <wp:inline distT="0" distB="0" distL="0" distR="0" wp14:anchorId="63E497DC" wp14:editId="2105F6E9">
+            <wp:extent cx="5282360" cy="2005177"/>
+            <wp:effectExtent l="0" t="0" r="0" b="0"/>
+            <wp:docPr id="43" name="Picture 43"/>
+            <wp:cNvGraphicFramePr>
+              <a:graphicFrameLocks xmlns:a="http://schemas.openxmlformats.org/drawingml/2006/main" noChangeAspect="1"/>
+            </wp:cNvGraphicFramePr>
+            <a:graphic xmlns:a="http://schemas.openxmlformats.org/drawingml/2006/main">
+              <a:graphicData uri="http://schemas.openxmlformats.org/drawingml/2006/picture">
+                <pic:pic xmlns:pic="http://schemas.openxmlformats.org/drawingml/2006/picture">
+                  <pic:nvPicPr>
+                    <pic:cNvPr id="1" name=""/>
+                    <pic:cNvPicPr/>
+                  </pic:nvPicPr>
+                  <pic:blipFill>
+                    <a:blip r:embed="rId46"/>
+                    <a:stretch>
+                      <a:fillRect/>
+                    </a:stretch>
+                  </pic:blipFill>
+                  <pic:spPr>
+                    <a:xfrm>
+                      <a:off x="0" y="0"/>
+                      <a:ext cx="5317239" cy="2018417"/>
+                    </a:xfrm>
+                    <a:prstGeom prst="rect">
+                      <a:avLst/>
+                    </a:prstGeom>
+                  </pic:spPr>
+                </pic:pic>
+              </a:graphicData>
+            </a:graphic>
+          </wp:inline>
+        </w:drawing>
+      </w:r>
+    </w:p>
+    <w:p>
+      <w:pPr>
+        <w:rPr>
+          <w:sz w:val="40"/>
+          <w:szCs w:val="40"/>
+        </w:rPr>
+      </w:pPr>
+      <w:r>
+        <w:rPr>
+          <w:sz w:val="40"/>
+          <w:szCs w:val="40"/>
+        </w:rPr>
+        <w:t>-Mapping reactive data:</w:t>
+      </w:r>
+    </w:p>
+    <w:p>
+      <w:pPr>
+        <w:rPr>
+          <w:sz w:val="40"/>
+          <w:szCs w:val="40"/>
+        </w:rPr>
+      </w:pPr>
+      <w:r>
+        <w:rPr>
+          <w:sz w:val="40"/>
+          <w:szCs w:val="40"/>
+        </w:rPr>
+        <w:lastRenderedPageBreak/>
+        <w:t>+</w:t>
+      </w:r>
+      <w:proofErr w:type="gramStart"/>
+      <w:r>
+        <w:rPr>
+          <w:sz w:val="40"/>
+          <w:szCs w:val="40"/>
+        </w:rPr>
+        <w:t>map(</w:t>
+      </w:r>
+      <w:proofErr w:type="gramEnd"/>
+      <w:r>
+        <w:rPr>
+          <w:sz w:val="40"/>
+          <w:szCs w:val="40"/>
+        </w:rPr>
+        <w:t>):</w:t>
+      </w:r>
+    </w:p>
+    <w:p>
+      <w:pPr>
+        <w:rPr>
+          <w:sz w:val="40"/>
+          <w:szCs w:val="40"/>
+        </w:rPr>
+      </w:pPr>
+      <w:r>
+        <w:rPr>
+          <w:sz w:val="40"/>
+          <w:szCs w:val="40"/>
+        </w:rPr>
+        <w:drawing>
+          <wp:inline distT="0" distB="0" distL="0" distR="0" wp14:anchorId="55536DCF" wp14:editId="2C85E0CB">
+            <wp:extent cx="5486400" cy="1396805"/>
+            <wp:effectExtent l="0" t="0" r="0" b="0"/>
+            <wp:docPr id="44" name="Picture 44"/>
+            <wp:cNvGraphicFramePr>
+              <a:graphicFrameLocks xmlns:a="http://schemas.openxmlformats.org/drawingml/2006/main" noChangeAspect="1"/>
+            </wp:cNvGraphicFramePr>
+            <a:graphic xmlns:a="http://schemas.openxmlformats.org/drawingml/2006/main">
+              <a:graphicData uri="http://schemas.openxmlformats.org/drawingml/2006/picture">
+                <pic:pic xmlns:pic="http://schemas.openxmlformats.org/drawingml/2006/picture">
+                  <pic:nvPicPr>
+                    <pic:cNvPr id="1" name=""/>
+                    <pic:cNvPicPr/>
+                  </pic:nvPicPr>
+                  <pic:blipFill>
+                    <a:blip r:embed="rId47"/>
+                    <a:stretch>
+                      <a:fillRect/>
+                    </a:stretch>
+                  </pic:blipFill>
+                  <pic:spPr>
+                    <a:xfrm>
+                      <a:off x="0" y="0"/>
+                      <a:ext cx="5504214" cy="1401340"/>
+                    </a:xfrm>
+                    <a:prstGeom prst="rect">
+                      <a:avLst/>
+                    </a:prstGeom>
+                  </pic:spPr>
+                </pic:pic>
+              </a:graphicData>
+            </a:graphic>
+          </wp:inline>
+        </w:drawing>
+      </w:r>
+    </w:p>
+    <w:p>
+      <w:pPr>
+        <w:rPr>
+          <w:sz w:val="40"/>
+          <w:szCs w:val="40"/>
+        </w:rPr>
+      </w:pPr>
+      <w:r>
+        <w:rPr>
+          <w:sz w:val="40"/>
+          <w:szCs w:val="40"/>
+        </w:rPr>
+        <w:drawing>
+          <wp:inline distT="0" distB="0" distL="0" distR="0" wp14:anchorId="117714DC" wp14:editId="6AC3B97B">
+            <wp:extent cx="2314898" cy="419158"/>
+            <wp:effectExtent l="0" t="0" r="9525" b="0"/>
+            <wp:docPr id="45" name="Picture 45"/>
+            <wp:cNvGraphicFramePr>
+              <a:graphicFrameLocks xmlns:a="http://schemas.openxmlformats.org/drawingml/2006/main" noChangeAspect="1"/>
+            </wp:cNvGraphicFramePr>
+            <a:graphic xmlns:a="http://schemas.openxmlformats.org/drawingml/2006/main">
+              <a:graphicData uri="http://schemas.openxmlformats.org/drawingml/2006/picture">
+                <pic:pic xmlns:pic="http://schemas.openxmlformats.org/drawingml/2006/picture">
+                  <pic:nvPicPr>
+                    <pic:cNvPr id="1" name=""/>
+                    <pic:cNvPicPr/>
+                  </pic:nvPicPr>
+                  <pic:blipFill>
+                    <a:blip r:embed="rId48"/>
+                    <a:stretch>
+                      <a:fillRect/>
+                    </a:stretch>
+                  </pic:blipFill>
+                  <pic:spPr>
+                    <a:xfrm>
+                      <a:off x="0" y="0"/>
+                      <a:ext cx="2314898" cy="419158"/>
+                    </a:xfrm>
+                    <a:prstGeom prst="rect">
+                      <a:avLst/>
+                    </a:prstGeom>
+                  </pic:spPr>
+                </pic:pic>
+              </a:graphicData>
+            </a:graphic>
+          </wp:inline>
+        </w:drawing>
+      </w:r>
+    </w:p>
+    <w:p>
+      <w:pPr>
+        <w:rPr>
+          <w:sz w:val="40"/>
+          <w:szCs w:val="40"/>
+        </w:rPr>
+      </w:pPr>
+      <w:r>
+        <w:rPr>
+          <w:sz w:val="40"/>
+          <w:szCs w:val="40"/>
+        </w:rPr>
+        <w:drawing>
+          <wp:inline distT="0" distB="0" distL="0" distR="0" wp14:anchorId="312D2363" wp14:editId="724B1606">
+            <wp:extent cx="5021049" cy="3370433"/>
+            <wp:effectExtent l="0" t="0" r="8255" b="1905"/>
+            <wp:docPr id="46" name="Picture 46"/>
+            <wp:cNvGraphicFramePr>
+              <a:graphicFrameLocks xmlns:a="http://schemas.openxmlformats.org/drawingml/2006/main" noChangeAspect="1"/>
+            </wp:cNvGraphicFramePr>
+            <a:graphic xmlns:a="http://schemas.openxmlformats.org/drawingml/2006/main">
+              <a:graphicData uri="http://schemas.openxmlformats.org/drawingml/2006/picture">
+                <pic:pic xmlns:pic="http://schemas.openxmlformats.org/drawingml/2006/picture">
+                  <pic:nvPicPr>
+                    <pic:cNvPr id="1" name=""/>
+                    <pic:cNvPicPr/>
+                  </pic:nvPicPr>
+                  <pic:blipFill>
+                    <a:blip r:embed="rId49"/>
+                    <a:stretch>
+                      <a:fillRect/>
+                    </a:stretch>
+                  </pic:blipFill>
+                  <pic:spPr>
+                    <a:xfrm>
+                      <a:off x="0" y="0"/>
+                      <a:ext cx="5049018" cy="3389208"/>
+                    </a:xfrm>
+                    <a:prstGeom prst="rect">
+                      <a:avLst/>
+                    </a:prstGeom>
+                  </pic:spPr>
+                </pic:pic>
+              </a:graphicData>
+            </a:graphic>
+          </wp:inline>
+        </w:drawing>
+      </w:r>
+    </w:p>
+    <w:p>
+      <w:pPr>
+        <w:rPr>
+          <w:sz w:val="40"/>
+          <w:szCs w:val="40"/>
+        </w:rPr>
+      </w:pPr>
+      <w:r>
+        <w:rPr>
+          <w:sz w:val="40"/>
+          <w:szCs w:val="40"/>
+        </w:rPr>
+        <w:t>+</w:t>
+      </w:r>
+      <w:proofErr w:type="spellStart"/>
+      <w:proofErr w:type="gramStart"/>
+      <w:r>
+        <w:rPr>
+          <w:sz w:val="40"/>
+          <w:szCs w:val="40"/>
+        </w:rPr>
+        <w:t>flatMap</w:t>
+      </w:r>
+      <w:proofErr w:type="spellEnd"/>
+      <w:r>
+        <w:rPr>
+          <w:sz w:val="40"/>
+          <w:szCs w:val="40"/>
+        </w:rPr>
+        <w:t>(</w:t>
+      </w:r>
+      <w:proofErr w:type="gramEnd"/>
+      <w:r>
+        <w:rPr>
+          <w:sz w:val="40"/>
+          <w:szCs w:val="40"/>
+        </w:rPr>
+        <w:t>):</w:t>
+      </w:r>
+    </w:p>
+    <w:p>
+      <w:pPr>
+        <w:rPr>
+          <w:sz w:val="40"/>
+          <w:szCs w:val="40"/>
+        </w:rPr>
+      </w:pPr>
+      <w:r>
+        <w:rPr>
+          <w:sz w:val="40"/>
+          <w:szCs w:val="40"/>
+        </w:rPr>
+        <w:drawing>
+          <wp:inline distT="0" distB="0" distL="0" distR="0" wp14:anchorId="5E5DF2B4" wp14:editId="078C3E49">
+            <wp:extent cx="5943600" cy="1528445"/>
+            <wp:effectExtent l="0" t="0" r="0" b="0"/>
+            <wp:docPr id="47" name="Picture 47"/>
+            <wp:cNvGraphicFramePr>
+              <a:graphicFrameLocks xmlns:a="http://schemas.openxmlformats.org/drawingml/2006/main" noChangeAspect="1"/>
+            </wp:cNvGraphicFramePr>
+            <a:graphic xmlns:a="http://schemas.openxmlformats.org/drawingml/2006/main">
+              <a:graphicData uri="http://schemas.openxmlformats.org/drawingml/2006/picture">
+                <pic:pic xmlns:pic="http://schemas.openxmlformats.org/drawingml/2006/picture">
+                  <pic:nvPicPr>
+                    <pic:cNvPr id="1" name=""/>
+                    <pic:cNvPicPr/>
+                  </pic:nvPicPr>
+                  <pic:blipFill>
+                    <a:blip r:embed="rId50"/>
+                    <a:stretch>
+                      <a:fillRect/>
+                    </a:stretch>
+                  </pic:blipFill>
+                  <pic:spPr>
+                    <a:xfrm>
+                      <a:off x="0" y="0"/>
+                      <a:ext cx="5943600" cy="1528445"/>
+                    </a:xfrm>
+                    <a:prstGeom prst="rect">
+                      <a:avLst/>
+                    </a:prstGeom>
+                  </pic:spPr>
+                </pic:pic>
+              </a:graphicData>
+            </a:graphic>
+          </wp:inline>
+        </w:drawing>
+      </w:r>
+    </w:p>
+    <w:p>
+      <w:pPr>
+        <w:rPr>
+          <w:sz w:val="40"/>
+          <w:szCs w:val="40"/>
+        </w:rPr>
+      </w:pPr>
+      <w:r>
+        <w:rPr>
+          <w:sz w:val="40"/>
+          <w:szCs w:val="40"/>
+        </w:rPr>
+        <w:lastRenderedPageBreak/>
+        <w:drawing>
+          <wp:inline distT="0" distB="0" distL="0" distR="0" wp14:anchorId="58664DBA" wp14:editId="07B3D7E7">
+            <wp:extent cx="5629983" cy="759687"/>
+            <wp:effectExtent l="0" t="0" r="0" b="2540"/>
+            <wp:docPr id="48" name="Picture 48"/>
+            <wp:cNvGraphicFramePr>
+              <a:graphicFrameLocks xmlns:a="http://schemas.openxmlformats.org/drawingml/2006/main" noChangeAspect="1"/>
+            </wp:cNvGraphicFramePr>
+            <a:graphic xmlns:a="http://schemas.openxmlformats.org/drawingml/2006/main">
+              <a:graphicData uri="http://schemas.openxmlformats.org/drawingml/2006/picture">
+                <pic:pic xmlns:pic="http://schemas.openxmlformats.org/drawingml/2006/picture">
+                  <pic:nvPicPr>
+                    <pic:cNvPr id="1" name=""/>
+                    <pic:cNvPicPr/>
+                  </pic:nvPicPr>
+                  <pic:blipFill>
+                    <a:blip r:embed="rId51"/>
+                    <a:stretch>
+                      <a:fillRect/>
+                    </a:stretch>
+                  </pic:blipFill>
+                  <pic:spPr>
+                    <a:xfrm>
+                      <a:off x="0" y="0"/>
+                      <a:ext cx="5684647" cy="767063"/>
+                    </a:xfrm>
+                    <a:prstGeom prst="rect">
+                      <a:avLst/>
+                    </a:prstGeom>
+                  </pic:spPr>
+                </pic:pic>
+              </a:graphicData>
+            </a:graphic>
+          </wp:inline>
+        </w:drawing>
+      </w:r>
+      <w:r>
+        <w:rPr>
+          <w:sz w:val="40"/>
+          <w:szCs w:val="40"/>
+        </w:rPr>
+        <w:drawing>
+          <wp:inline distT="0" distB="0" distL="0" distR="0" wp14:anchorId="08D096AF" wp14:editId="2A239589">
+            <wp:extent cx="4906301" cy="3634929"/>
+            <wp:effectExtent l="0" t="0" r="8890" b="3810"/>
+            <wp:docPr id="49" name="Picture 49"/>
+            <wp:cNvGraphicFramePr>
+              <a:graphicFrameLocks xmlns:a="http://schemas.openxmlformats.org/drawingml/2006/main" noChangeAspect="1"/>
+            </wp:cNvGraphicFramePr>
+            <a:graphic xmlns:a="http://schemas.openxmlformats.org/drawingml/2006/main">
+              <a:graphicData uri="http://schemas.openxmlformats.org/drawingml/2006/picture">
+                <pic:pic xmlns:pic="http://schemas.openxmlformats.org/drawingml/2006/picture">
+                  <pic:nvPicPr>
+                    <pic:cNvPr id="1" name=""/>
+                    <pic:cNvPicPr/>
+                  </pic:nvPicPr>
+                  <pic:blipFill>
+                    <a:blip r:embed="rId52"/>
+                    <a:stretch>
+                      <a:fillRect/>
+                    </a:stretch>
+                  </pic:blipFill>
+                  <pic:spPr>
+                    <a:xfrm>
+                      <a:off x="0" y="0"/>
+                      <a:ext cx="4914569" cy="3641055"/>
+                    </a:xfrm>
+                    <a:prstGeom prst="rect">
+                      <a:avLst/>
+                    </a:prstGeom>
+                  </pic:spPr>
+                </pic:pic>
+              </a:graphicData>
+            </a:graphic>
+          </wp:inline>
+        </w:drawing>
+      </w:r>
+    </w:p>
+    <w:p>
+      <w:pPr>
+        <w:rPr>
+          <w:sz w:val="40"/>
+          <w:szCs w:val="40"/>
+        </w:rPr>
+      </w:pPr>
+      <w:r>
+        <w:rPr>
+          <w:sz w:val="40"/>
+          <w:szCs w:val="40"/>
+        </w:rPr>
+        <w:t>+</w:t>
+      </w:r>
+      <w:proofErr w:type="spellStart"/>
+      <w:proofErr w:type="gramStart"/>
+      <w:r>
+        <w:rPr>
+          <w:sz w:val="40"/>
+          <w:szCs w:val="40"/>
+        </w:rPr>
+        <w:t>subscribeOn</w:t>
+      </w:r>
+      <w:proofErr w:type="spellEnd"/>
+      <w:r>
+        <w:rPr>
+          <w:sz w:val="40"/>
+          <w:szCs w:val="40"/>
+        </w:rPr>
+        <w:t>(</w:t>
+      </w:r>
+      <w:proofErr w:type="gramEnd"/>
+      <w:r>
+        <w:rPr>
+          <w:sz w:val="40"/>
+          <w:szCs w:val="40"/>
+        </w:rPr>
+        <w:t>): each subscription should take place in a parallel thread. You can use static methods from Schedulers:</w:t>
+      </w:r>
+    </w:p>
+    <w:p>
+      <w:pPr>
+        <w:rPr>
+          <w:sz w:val="40"/>
+          <w:szCs w:val="40"/>
+        </w:rPr>
+      </w:pPr>
+      <w:r>
+        <w:rPr>
+          <w:sz w:val="40"/>
+          <w:szCs w:val="40"/>
+        </w:rPr>
+        <w:drawing>
+          <wp:inline distT="0" distB="0" distL="0" distR="0" wp14:anchorId="31A7545F" wp14:editId="0B0FBF6F">
+            <wp:extent cx="5486400" cy="1545688"/>
+            <wp:effectExtent l="0" t="0" r="0" b="0"/>
+            <wp:docPr id="50" name="Picture 50"/>
+            <wp:cNvGraphicFramePr>
+              <a:graphicFrameLocks xmlns:a="http://schemas.openxmlformats.org/drawingml/2006/main" noChangeAspect="1"/>
+            </wp:cNvGraphicFramePr>
+            <a:graphic xmlns:a="http://schemas.openxmlformats.org/drawingml/2006/main">
+              <a:graphicData uri="http://schemas.openxmlformats.org/drawingml/2006/picture">
+                <pic:pic xmlns:pic="http://schemas.openxmlformats.org/drawingml/2006/picture">
+                  <pic:nvPicPr>
+                    <pic:cNvPr id="1" name=""/>
+                    <pic:cNvPicPr/>
+                  </pic:nvPicPr>
+                  <pic:blipFill>
+                    <a:blip r:embed="rId53"/>
+                    <a:stretch>
+                      <a:fillRect/>
+                    </a:stretch>
+                  </pic:blipFill>
+                  <pic:spPr>
+                    <a:xfrm>
+                      <a:off x="0" y="0"/>
+                      <a:ext cx="5532734" cy="1558742"/>
+                    </a:xfrm>
+                    <a:prstGeom prst="rect">
+                      <a:avLst/>
+                    </a:prstGeom>
+                  </pic:spPr>
+                </pic:pic>
+              </a:graphicData>
+            </a:graphic>
+          </wp:inline>
+        </w:drawing>
+      </w:r>
+    </w:p>
+    <w:p>
+      <w:pPr>
+        <w:rPr>
+          <w:sz w:val="40"/>
+          <w:szCs w:val="40"/>
+        </w:rPr>
+      </w:pPr>
+      <w:r>
+        <w:rPr>
+          <w:sz w:val="40"/>
+          <w:szCs w:val="40"/>
+        </w:rPr>
+        <w:lastRenderedPageBreak/>
+        <w:drawing>
+          <wp:inline distT="0" distB="0" distL="0" distR="0" wp14:anchorId="36A08C9E" wp14:editId="18F98E27">
+            <wp:extent cx="5943600" cy="1019810"/>
+            <wp:effectExtent l="0" t="0" r="0" b="8890"/>
+            <wp:docPr id="51" name="Picture 51"/>
+            <wp:cNvGraphicFramePr>
+              <a:graphicFrameLocks xmlns:a="http://schemas.openxmlformats.org/drawingml/2006/main" noChangeAspect="1"/>
+            </wp:cNvGraphicFramePr>
+            <a:graphic xmlns:a="http://schemas.openxmlformats.org/drawingml/2006/main">
+              <a:graphicData uri="http://schemas.openxmlformats.org/drawingml/2006/picture">
+                <pic:pic xmlns:pic="http://schemas.openxmlformats.org/drawingml/2006/picture">
+                  <pic:nvPicPr>
+                    <pic:cNvPr id="1" name=""/>
+                    <pic:cNvPicPr/>
+                  </pic:nvPicPr>
+                  <pic:blipFill>
+                    <a:blip r:embed="rId54"/>
+                    <a:stretch>
+                      <a:fillRect/>
+                    </a:stretch>
+                  </pic:blipFill>
+                  <pic:spPr>
+                    <a:xfrm>
+                      <a:off x="0" y="0"/>
+                      <a:ext cx="5943600" cy="1019810"/>
+                    </a:xfrm>
+                    <a:prstGeom prst="rect">
+                      <a:avLst/>
+                    </a:prstGeom>
+                  </pic:spPr>
+                </pic:pic>
+              </a:graphicData>
+            </a:graphic>
+          </wp:inline>
+        </w:drawing>
+      </w:r>
+    </w:p>
+    <w:p>
+      <w:pPr>
+        <w:rPr>
+          <w:sz w:val="40"/>
+          <w:szCs w:val="40"/>
+        </w:rPr>
+      </w:pPr>
+      <w:r>
+        <w:rPr>
+          <w:sz w:val="40"/>
+          <w:szCs w:val="40"/>
+        </w:rPr>
+        <w:t>-Buffering data on a reactive stream</w:t>
+      </w:r>
+    </w:p>
+    <w:p>
+      <w:pPr>
+        <w:rPr>
+          <w:sz w:val="40"/>
+          <w:szCs w:val="40"/>
+        </w:rPr>
+      </w:pPr>
+      <w:r>
+        <w:rPr>
+          <w:sz w:val="40"/>
+          <w:szCs w:val="40"/>
+        </w:rPr>
+        <w:t>+</w:t>
+      </w:r>
+      <w:proofErr w:type="gramStart"/>
+      <w:r>
+        <w:rPr>
+          <w:sz w:val="40"/>
+          <w:szCs w:val="40"/>
+        </w:rPr>
+        <w:t>buffer(</w:t>
+      </w:r>
+      <w:proofErr w:type="gramEnd"/>
+      <w:r>
+        <w:rPr>
+          <w:sz w:val="40"/>
+          <w:szCs w:val="40"/>
+        </w:rPr>
+        <w:t xml:space="preserve">): </w:t>
+      </w:r>
+    </w:p>
+    <w:p>
+      <w:pPr>
+        <w:rPr>
+          <w:sz w:val="40"/>
+          <w:szCs w:val="40"/>
+        </w:rPr>
+      </w:pPr>
+      <w:r>
+        <w:rPr>
+          <w:sz w:val="40"/>
+          <w:szCs w:val="40"/>
+        </w:rPr>
+        <w:drawing>
+          <wp:inline distT="0" distB="0" distL="0" distR="0" wp14:anchorId="15B2A37B" wp14:editId="3C90B4A0">
+            <wp:extent cx="5622426" cy="1347340"/>
+            <wp:effectExtent l="0" t="0" r="0" b="5715"/>
+            <wp:docPr id="52" name="Picture 52"/>
+            <wp:cNvGraphicFramePr>
+              <a:graphicFrameLocks xmlns:a="http://schemas.openxmlformats.org/drawingml/2006/main" noChangeAspect="1"/>
+            </wp:cNvGraphicFramePr>
+            <a:graphic xmlns:a="http://schemas.openxmlformats.org/drawingml/2006/main">
+              <a:graphicData uri="http://schemas.openxmlformats.org/drawingml/2006/picture">
+                <pic:pic xmlns:pic="http://schemas.openxmlformats.org/drawingml/2006/picture">
+                  <pic:nvPicPr>
+                    <pic:cNvPr id="1" name=""/>
+                    <pic:cNvPicPr/>
+                  </pic:nvPicPr>
+                  <pic:blipFill>
+                    <a:blip r:embed="rId55"/>
+                    <a:stretch>
+                      <a:fillRect/>
+                    </a:stretch>
+                  </pic:blipFill>
+                  <pic:spPr>
+                    <a:xfrm>
+                      <a:off x="0" y="0"/>
+                      <a:ext cx="5671702" cy="1359148"/>
+                    </a:xfrm>
+                    <a:prstGeom prst="rect">
+                      <a:avLst/>
+                    </a:prstGeom>
+                  </pic:spPr>
+                </pic:pic>
+              </a:graphicData>
+            </a:graphic>
+          </wp:inline>
+        </w:drawing>
+      </w:r>
+    </w:p>
+    <w:p>
+      <w:pPr>
+        <w:rPr>
+          <w:sz w:val="40"/>
+          <w:szCs w:val="40"/>
+        </w:rPr>
+      </w:pPr>
+      <w:r>
+        <w:rPr>
+          <w:sz w:val="40"/>
+          <w:szCs w:val="40"/>
+        </w:rPr>
+        <w:drawing>
+          <wp:inline distT="0" distB="0" distL="0" distR="0" wp14:anchorId="7522C8BA" wp14:editId="7A2F8DEF">
+            <wp:extent cx="5017864" cy="2169583"/>
+            <wp:effectExtent l="0" t="0" r="0" b="2540"/>
+            <wp:docPr id="53" name="Picture 53"/>
+            <wp:cNvGraphicFramePr>
+              <a:graphicFrameLocks xmlns:a="http://schemas.openxmlformats.org/drawingml/2006/main" noChangeAspect="1"/>
+            </wp:cNvGraphicFramePr>
+            <a:graphic xmlns:a="http://schemas.openxmlformats.org/drawingml/2006/main">
+              <a:graphicData uri="http://schemas.openxmlformats.org/drawingml/2006/picture">
+                <pic:pic xmlns:pic="http://schemas.openxmlformats.org/drawingml/2006/picture">
+                  <pic:nvPicPr>
+                    <pic:cNvPr id="1" name=""/>
+                    <pic:cNvPicPr/>
+                  </pic:nvPicPr>
+                  <pic:blipFill>
+                    <a:blip r:embed="rId56"/>
+                    <a:stretch>
+                      <a:fillRect/>
+                    </a:stretch>
+                  </pic:blipFill>
+                  <pic:spPr>
+                    <a:xfrm>
+                      <a:off x="0" y="0"/>
+                      <a:ext cx="5030488" cy="2175041"/>
+                    </a:xfrm>
+                    <a:prstGeom prst="rect">
+                      <a:avLst/>
+                    </a:prstGeom>
+                  </pic:spPr>
+                </pic:pic>
+              </a:graphicData>
+            </a:graphic>
+          </wp:inline>
+        </w:drawing>
+      </w:r>
+    </w:p>
+    <w:p>
+      <w:pPr>
+        <w:rPr>
+          <w:sz w:val="40"/>
+          <w:szCs w:val="40"/>
+        </w:rPr>
+      </w:pPr>
+      <w:r>
+        <w:rPr>
+          <w:sz w:val="40"/>
+          <w:szCs w:val="40"/>
+        </w:rPr>
+        <w:t>+buffer</w:t>
+      </w:r>
+      <w:proofErr w:type="gramStart"/>
+      <w:r>
+        <w:rPr>
+          <w:sz w:val="40"/>
+          <w:szCs w:val="40"/>
+        </w:rPr>
+        <w:t>()+</w:t>
+      </w:r>
+      <w:proofErr w:type="spellStart"/>
+      <w:proofErr w:type="gramEnd"/>
+      <w:r>
+        <w:rPr>
+          <w:sz w:val="40"/>
+          <w:szCs w:val="40"/>
+        </w:rPr>
+        <w:t>flatMap</w:t>
+      </w:r>
+      <w:proofErr w:type="spellEnd"/>
+      <w:r>
+        <w:rPr>
+          <w:sz w:val="40"/>
+          <w:szCs w:val="40"/>
+        </w:rPr>
+        <w:t>(): processed in parallel</w:t>
+      </w:r>
+    </w:p>
+    <w:p>
+      <w:pPr>
+        <w:rPr>
+          <w:sz w:val="40"/>
+          <w:szCs w:val="40"/>
+        </w:rPr>
+      </w:pPr>
+      <w:r>
+        <w:rPr>
+          <w:sz w:val="40"/>
+          <w:szCs w:val="40"/>
+        </w:rPr>
+        <w:lastRenderedPageBreak/>
+        <w:drawing>
+          <wp:inline distT="0" distB="0" distL="0" distR="0" wp14:anchorId="469F3942" wp14:editId="21D5E527">
+            <wp:extent cx="5078321" cy="2224321"/>
+            <wp:effectExtent l="0" t="0" r="8255" b="5080"/>
+            <wp:docPr id="54" name="Picture 54"/>
+            <wp:cNvGraphicFramePr>
+              <a:graphicFrameLocks xmlns:a="http://schemas.openxmlformats.org/drawingml/2006/main" noChangeAspect="1"/>
+            </wp:cNvGraphicFramePr>
+            <a:graphic xmlns:a="http://schemas.openxmlformats.org/drawingml/2006/main">
+              <a:graphicData uri="http://schemas.openxmlformats.org/drawingml/2006/picture">
+                <pic:pic xmlns:pic="http://schemas.openxmlformats.org/drawingml/2006/picture">
+                  <pic:nvPicPr>
+                    <pic:cNvPr id="1" name=""/>
+                    <pic:cNvPicPr/>
+                  </pic:nvPicPr>
+                  <pic:blipFill>
+                    <a:blip r:embed="rId57"/>
+                    <a:stretch>
+                      <a:fillRect/>
+                    </a:stretch>
+                  </pic:blipFill>
+                  <pic:spPr>
+                    <a:xfrm>
+                      <a:off x="0" y="0"/>
+                      <a:ext cx="5105622" cy="2236279"/>
+                    </a:xfrm>
+                    <a:prstGeom prst="rect">
+                      <a:avLst/>
+                    </a:prstGeom>
+                  </pic:spPr>
+                </pic:pic>
+              </a:graphicData>
+            </a:graphic>
+          </wp:inline>
+        </w:drawing>
+      </w:r>
+    </w:p>
+    <w:p>
+      <w:pPr>
+        <w:rPr>
+          <w:sz w:val="40"/>
+          <w:szCs w:val="40"/>
+        </w:rPr>
+      </w:pPr>
+      <w:r>
+        <w:rPr>
+          <w:sz w:val="40"/>
+          <w:szCs w:val="40"/>
+        </w:rPr>
+        <w:t>Collect everything in Flux emits into List:</w:t>
+      </w:r>
+    </w:p>
+    <w:p>
+      <w:pPr>
+        <w:rPr>
+          <w:sz w:val="40"/>
+          <w:szCs w:val="40"/>
+        </w:rPr>
+      </w:pPr>
+      <w:r>
+        <w:rPr>
+          <w:sz w:val="40"/>
+          <w:szCs w:val="40"/>
+        </w:rPr>
+        <w:drawing>
+          <wp:inline distT="0" distB="0" distL="0" distR="0" wp14:anchorId="05E771B9" wp14:editId="34F7CCA5">
+            <wp:extent cx="5582429" cy="238158"/>
+            <wp:effectExtent l="0" t="0" r="0" b="9525"/>
+            <wp:docPr id="55" name="Picture 55"/>
+            <wp:cNvGraphicFramePr>
+              <a:graphicFrameLocks xmlns:a="http://schemas.openxmlformats.org/drawingml/2006/main" noChangeAspect="1"/>
+            </wp:cNvGraphicFramePr>
+            <a:graphic xmlns:a="http://schemas.openxmlformats.org/drawingml/2006/main">
+              <a:graphicData uri="http://schemas.openxmlformats.org/drawingml/2006/picture">
+                <pic:pic xmlns:pic="http://schemas.openxmlformats.org/drawingml/2006/picture">
+                  <pic:nvPicPr>
+                    <pic:cNvPr id="1" name=""/>
+                    <pic:cNvPicPr/>
+                  </pic:nvPicPr>
+                  <pic:blipFill>
+                    <a:blip r:embed="rId58"/>
+                    <a:stretch>
+                      <a:fillRect/>
+                    </a:stretch>
+                  </pic:blipFill>
+                  <pic:spPr>
+                    <a:xfrm>
+                      <a:off x="0" y="0"/>
+                      <a:ext cx="5582429" cy="238158"/>
+                    </a:xfrm>
+                    <a:prstGeom prst="rect">
+                      <a:avLst/>
+                    </a:prstGeom>
+                  </pic:spPr>
+                </pic:pic>
+              </a:graphicData>
+            </a:graphic>
+          </wp:inline>
+        </w:drawing>
+      </w:r>
+    </w:p>
+    <w:p>
+      <w:pPr>
+        <w:rPr>
+          <w:sz w:val="40"/>
+          <w:szCs w:val="40"/>
+        </w:rPr>
+      </w:pPr>
+      <w:r>
+        <w:rPr>
+          <w:sz w:val="40"/>
+          <w:szCs w:val="40"/>
+        </w:rPr>
+        <w:t>+</w:t>
+      </w:r>
+      <w:proofErr w:type="spellStart"/>
+      <w:proofErr w:type="gramStart"/>
+      <w:r>
+        <w:rPr>
+          <w:sz w:val="40"/>
+          <w:szCs w:val="40"/>
+        </w:rPr>
+        <w:t>collectList</w:t>
+      </w:r>
+      <w:proofErr w:type="spellEnd"/>
+      <w:r>
+        <w:rPr>
+          <w:sz w:val="40"/>
+          <w:szCs w:val="40"/>
+        </w:rPr>
+        <w:t>(</w:t>
+      </w:r>
+      <w:proofErr w:type="gramEnd"/>
+      <w:r>
+        <w:rPr>
+          <w:sz w:val="40"/>
+          <w:szCs w:val="40"/>
+        </w:rPr>
+        <w:t>):</w:t>
+      </w:r>
+    </w:p>
+    <w:p>
+      <w:pPr>
+        <w:rPr>
+          <w:sz w:val="40"/>
+          <w:szCs w:val="40"/>
+        </w:rPr>
+      </w:pPr>
+      <w:r>
+        <w:rPr>
+          <w:sz w:val="40"/>
+          <w:szCs w:val="40"/>
+        </w:rPr>
+        <w:drawing>
+          <wp:inline distT="0" distB="0" distL="0" distR="0" wp14:anchorId="383C0063" wp14:editId="431A7755">
+            <wp:extent cx="5524185" cy="1473116"/>
+            <wp:effectExtent l="0" t="0" r="635" b="0"/>
+            <wp:docPr id="56" name="Picture 56"/>
+            <wp:cNvGraphicFramePr>
+              <a:graphicFrameLocks xmlns:a="http://schemas.openxmlformats.org/drawingml/2006/main" noChangeAspect="1"/>
+            </wp:cNvGraphicFramePr>
+            <a:graphic xmlns:a="http://schemas.openxmlformats.org/drawingml/2006/main">
+              <a:graphicData uri="http://schemas.openxmlformats.org/drawingml/2006/picture">
+                <pic:pic xmlns:pic="http://schemas.openxmlformats.org/drawingml/2006/picture">
+                  <pic:nvPicPr>
+                    <pic:cNvPr id="1" name=""/>
+                    <pic:cNvPicPr/>
+                  </pic:nvPicPr>
+                  <pic:blipFill>
+                    <a:blip r:embed="rId59"/>
+                    <a:stretch>
+                      <a:fillRect/>
+                    </a:stretch>
+                  </pic:blipFill>
+                  <pic:spPr>
+                    <a:xfrm>
+                      <a:off x="0" y="0"/>
+                      <a:ext cx="5550966" cy="1480258"/>
+                    </a:xfrm>
+                    <a:prstGeom prst="rect">
+                      <a:avLst/>
+                    </a:prstGeom>
+                  </pic:spPr>
+                </pic:pic>
+              </a:graphicData>
+            </a:graphic>
+          </wp:inline>
+        </w:drawing>
+      </w:r>
+    </w:p>
+    <w:p>
+      <w:pPr>
+        <w:rPr>
+          <w:sz w:val="40"/>
+          <w:szCs w:val="40"/>
+        </w:rPr>
+      </w:pPr>
+      <w:r>
+        <w:rPr>
+          <w:sz w:val="40"/>
+          <w:szCs w:val="40"/>
+        </w:rPr>
+        <w:drawing>
+          <wp:inline distT="0" distB="0" distL="0" distR="0" wp14:anchorId="7E2B24D8" wp14:editId="29CF4A34">
+            <wp:extent cx="5002750" cy="2183893"/>
+            <wp:effectExtent l="0" t="0" r="7620" b="6985"/>
+            <wp:docPr id="57" name="Picture 57"/>
+            <wp:cNvGraphicFramePr>
+              <a:graphicFrameLocks xmlns:a="http://schemas.openxmlformats.org/drawingml/2006/main" noChangeAspect="1"/>
+            </wp:cNvGraphicFramePr>
+            <a:graphic xmlns:a="http://schemas.openxmlformats.org/drawingml/2006/main">
+              <a:graphicData uri="http://schemas.openxmlformats.org/drawingml/2006/picture">
+                <pic:pic xmlns:pic="http://schemas.openxmlformats.org/drawingml/2006/picture">
+                  <pic:nvPicPr>
+                    <pic:cNvPr id="1" name=""/>
+                    <pic:cNvPicPr/>
+                  </pic:nvPicPr>
+                  <pic:blipFill>
+                    <a:blip r:embed="rId60"/>
+                    <a:stretch>
+                      <a:fillRect/>
+                    </a:stretch>
+                  </pic:blipFill>
+                  <pic:spPr>
+                    <a:xfrm>
+                      <a:off x="0" y="0"/>
+                      <a:ext cx="5019835" cy="2191351"/>
+                    </a:xfrm>
+                    <a:prstGeom prst="rect">
+                      <a:avLst/>
+                    </a:prstGeom>
+                  </pic:spPr>
+                </pic:pic>
+              </a:graphicData>
+            </a:graphic>
+          </wp:inline>
+        </w:drawing>
+      </w:r>
+    </w:p>
+    <w:p>
+      <w:pPr>
+        <w:rPr>
+          <w:sz w:val="40"/>
+          <w:szCs w:val="40"/>
+        </w:rPr>
+      </w:pPr>
+      <w:r>
+        <w:rPr>
+          <w:sz w:val="40"/>
+          <w:szCs w:val="40"/>
+        </w:rPr>
+        <w:t>+</w:t>
+      </w:r>
+      <w:proofErr w:type="spellStart"/>
+      <w:proofErr w:type="gramStart"/>
+      <w:r>
+        <w:rPr>
+          <w:sz w:val="40"/>
+          <w:szCs w:val="40"/>
+        </w:rPr>
+        <w:t>collectMap</w:t>
+      </w:r>
+      <w:proofErr w:type="spellEnd"/>
+      <w:r>
+        <w:rPr>
+          <w:sz w:val="40"/>
+          <w:szCs w:val="40"/>
+        </w:rPr>
+        <w:t>(</w:t>
+      </w:r>
+      <w:proofErr w:type="gramEnd"/>
+      <w:r>
+        <w:rPr>
+          <w:sz w:val="40"/>
+          <w:szCs w:val="40"/>
+        </w:rPr>
+        <w:t>):</w:t>
+      </w:r>
+    </w:p>
+    <w:p>
+      <w:pPr>
+        <w:rPr>
+          <w:sz w:val="40"/>
+          <w:szCs w:val="40"/>
+        </w:rPr>
+      </w:pPr>
+      <w:r>
+        <w:rPr>
+          <w:sz w:val="40"/>
+          <w:szCs w:val="40"/>
+        </w:rPr>
+        <w:lastRenderedPageBreak/>
+        <w:drawing>
+          <wp:inline distT="0" distB="0" distL="0" distR="0" wp14:anchorId="582CCE52" wp14:editId="62033E82">
+            <wp:extent cx="5463729" cy="1375856"/>
+            <wp:effectExtent l="0" t="0" r="3810" b="0"/>
+            <wp:docPr id="58" name="Picture 58"/>
+            <wp:cNvGraphicFramePr>
+              <a:graphicFrameLocks xmlns:a="http://schemas.openxmlformats.org/drawingml/2006/main" noChangeAspect="1"/>
+            </wp:cNvGraphicFramePr>
+            <a:graphic xmlns:a="http://schemas.openxmlformats.org/drawingml/2006/main">
+              <a:graphicData uri="http://schemas.openxmlformats.org/drawingml/2006/picture">
+                <pic:pic xmlns:pic="http://schemas.openxmlformats.org/drawingml/2006/picture">
+                  <pic:nvPicPr>
+                    <pic:cNvPr id="1" name=""/>
+                    <pic:cNvPicPr/>
+                  </pic:nvPicPr>
+                  <pic:blipFill>
+                    <a:blip r:embed="rId61"/>
+                    <a:stretch>
+                      <a:fillRect/>
+                    </a:stretch>
+                  </pic:blipFill>
+                  <pic:spPr>
+                    <a:xfrm>
+                      <a:off x="0" y="0"/>
+                      <a:ext cx="5489311" cy="1382298"/>
+                    </a:xfrm>
+                    <a:prstGeom prst="rect">
+                      <a:avLst/>
+                    </a:prstGeom>
+                  </pic:spPr>
+                </pic:pic>
+              </a:graphicData>
+            </a:graphic>
+          </wp:inline>
+        </w:drawing>
+      </w:r>
+    </w:p>
+    <w:p>
+      <w:pPr>
+        <w:rPr>
+          <w:sz w:val="40"/>
+          <w:szCs w:val="40"/>
+        </w:rPr>
+      </w:pPr>
+      <w:r>
+        <w:rPr>
+          <w:sz w:val="40"/>
+          <w:szCs w:val="40"/>
+        </w:rPr>
+        <w:drawing>
+          <wp:inline distT="0" distB="0" distL="0" distR="0" wp14:anchorId="02918077" wp14:editId="4CBA7CAF">
+            <wp:extent cx="5243635" cy="3582030"/>
+            <wp:effectExtent l="0" t="0" r="0" b="0"/>
+            <wp:docPr id="59" name="Picture 59"/>
+            <wp:cNvGraphicFramePr>
+              <a:graphicFrameLocks xmlns:a="http://schemas.openxmlformats.org/drawingml/2006/main" noChangeAspect="1"/>
+            </wp:cNvGraphicFramePr>
+            <a:graphic xmlns:a="http://schemas.openxmlformats.org/drawingml/2006/main">
+              <a:graphicData uri="http://schemas.openxmlformats.org/drawingml/2006/picture">
+                <pic:pic xmlns:pic="http://schemas.openxmlformats.org/drawingml/2006/picture">
+                  <pic:nvPicPr>
+                    <pic:cNvPr id="1" name=""/>
+                    <pic:cNvPicPr/>
+                  </pic:nvPicPr>
+                  <pic:blipFill>
+                    <a:blip r:embed="rId62"/>
+                    <a:stretch>
+                      <a:fillRect/>
+                    </a:stretch>
+                  </pic:blipFill>
+                  <pic:spPr>
+                    <a:xfrm>
+                      <a:off x="0" y="0"/>
+                      <a:ext cx="5253145" cy="3588526"/>
+                    </a:xfrm>
+                    <a:prstGeom prst="rect">
+                      <a:avLst/>
+                    </a:prstGeom>
+                  </pic:spPr>
+                </pic:pic>
+              </a:graphicData>
+            </a:graphic>
+          </wp:inline>
+        </w:drawing>
+      </w:r>
     </w:p>
     <w:p>
       <w:pPr>
@@ -3634,20 +5332,370 @@
           <w:szCs w:val="40"/>
         </w:rPr>
       </w:pPr>
-    </w:p>
-    <w:p>
-      <w:pPr>
-        <w:rPr>
-          <w:sz w:val="40"/>
-          <w:szCs w:val="40"/>
-        </w:rPr>
-      </w:pPr>
-      <w:r>
-        <w:rPr>
-          <w:sz w:val="40"/>
-          <w:szCs w:val="40"/>
-        </w:rPr>
-        <w:t xml:space="preserve"> </w:t>
+      <w:r>
+        <w:rPr>
+          <w:sz w:val="40"/>
+          <w:szCs w:val="40"/>
+        </w:rPr>
+        <w:t>-</w:t>
+      </w:r>
+      <w:proofErr w:type="gramStart"/>
+      <w:r>
+        <w:rPr>
+          <w:sz w:val="40"/>
+          <w:szCs w:val="40"/>
+        </w:rPr>
+        <w:t>all(</w:t>
+      </w:r>
+      <w:proofErr w:type="gramEnd"/>
+      <w:r>
+        <w:rPr>
+          <w:sz w:val="40"/>
+          <w:szCs w:val="40"/>
+        </w:rPr>
+        <w:t>)</w:t>
+      </w:r>
+    </w:p>
+    <w:p>
+      <w:pPr>
+        <w:rPr>
+          <w:sz w:val="40"/>
+          <w:szCs w:val="40"/>
+        </w:rPr>
+      </w:pPr>
+      <w:r>
+        <w:rPr>
+          <w:sz w:val="40"/>
+          <w:szCs w:val="40"/>
+        </w:rPr>
+        <w:drawing>
+          <wp:inline distT="0" distB="0" distL="0" distR="0" wp14:anchorId="06C557B7" wp14:editId="02DA5D6F">
+            <wp:extent cx="5943600" cy="1527810"/>
+            <wp:effectExtent l="0" t="0" r="0" b="0"/>
+            <wp:docPr id="60" name="Picture 60"/>
+            <wp:cNvGraphicFramePr>
+              <a:graphicFrameLocks xmlns:a="http://schemas.openxmlformats.org/drawingml/2006/main" noChangeAspect="1"/>
+            </wp:cNvGraphicFramePr>
+            <a:graphic xmlns:a="http://schemas.openxmlformats.org/drawingml/2006/main">
+              <a:graphicData uri="http://schemas.openxmlformats.org/drawingml/2006/picture">
+                <pic:pic xmlns:pic="http://schemas.openxmlformats.org/drawingml/2006/picture">
+                  <pic:nvPicPr>
+                    <pic:cNvPr id="1" name=""/>
+                    <pic:cNvPicPr/>
+                  </pic:nvPicPr>
+                  <pic:blipFill>
+                    <a:blip r:embed="rId63"/>
+                    <a:stretch>
+                      <a:fillRect/>
+                    </a:stretch>
+                  </pic:blipFill>
+                  <pic:spPr>
+                    <a:xfrm>
+                      <a:off x="0" y="0"/>
+                      <a:ext cx="5943600" cy="1527810"/>
+                    </a:xfrm>
+                    <a:prstGeom prst="rect">
+                      <a:avLst/>
+                    </a:prstGeom>
+                  </pic:spPr>
+                </pic:pic>
+              </a:graphicData>
+            </a:graphic>
+          </wp:inline>
+        </w:drawing>
+      </w:r>
+    </w:p>
+    <w:p>
+      <w:pPr>
+        <w:rPr>
+          <w:sz w:val="40"/>
+          <w:szCs w:val="40"/>
+        </w:rPr>
+      </w:pPr>
+      <w:r>
+        <w:rPr>
+          <w:sz w:val="40"/>
+          <w:szCs w:val="40"/>
+        </w:rPr>
+        <w:lastRenderedPageBreak/>
+        <w:drawing>
+          <wp:inline distT="0" distB="0" distL="0" distR="0" wp14:anchorId="75DE7F3D" wp14:editId="517CBC78">
+            <wp:extent cx="5357931" cy="2541010"/>
+            <wp:effectExtent l="0" t="0" r="0" b="0"/>
+            <wp:docPr id="62" name="Picture 62"/>
+            <wp:cNvGraphicFramePr>
+              <a:graphicFrameLocks xmlns:a="http://schemas.openxmlformats.org/drawingml/2006/main" noChangeAspect="1"/>
+            </wp:cNvGraphicFramePr>
+            <a:graphic xmlns:a="http://schemas.openxmlformats.org/drawingml/2006/main">
+              <a:graphicData uri="http://schemas.openxmlformats.org/drawingml/2006/picture">
+                <pic:pic xmlns:pic="http://schemas.openxmlformats.org/drawingml/2006/picture">
+                  <pic:nvPicPr>
+                    <pic:cNvPr id="1" name=""/>
+                    <pic:cNvPicPr/>
+                  </pic:nvPicPr>
+                  <pic:blipFill>
+                    <a:blip r:embed="rId64"/>
+                    <a:stretch>
+                      <a:fillRect/>
+                    </a:stretch>
+                  </pic:blipFill>
+                  <pic:spPr>
+                    <a:xfrm>
+                      <a:off x="0" y="0"/>
+                      <a:ext cx="5375559" cy="2549370"/>
+                    </a:xfrm>
+                    <a:prstGeom prst="rect">
+                      <a:avLst/>
+                    </a:prstGeom>
+                  </pic:spPr>
+                </pic:pic>
+              </a:graphicData>
+            </a:graphic>
+          </wp:inline>
+        </w:drawing>
+      </w:r>
+    </w:p>
+    <w:p>
+      <w:pPr>
+        <w:rPr>
+          <w:sz w:val="40"/>
+          <w:szCs w:val="40"/>
+        </w:rPr>
+      </w:pPr>
+      <w:r>
+        <w:rPr>
+          <w:sz w:val="40"/>
+          <w:szCs w:val="40"/>
+        </w:rPr>
+        <w:t>-</w:t>
+      </w:r>
+      <w:proofErr w:type="gramStart"/>
+      <w:r>
+        <w:rPr>
+          <w:sz w:val="40"/>
+          <w:szCs w:val="40"/>
+        </w:rPr>
+        <w:t>any(</w:t>
+      </w:r>
+      <w:proofErr w:type="gramEnd"/>
+      <w:r>
+        <w:rPr>
+          <w:sz w:val="40"/>
+          <w:szCs w:val="40"/>
+        </w:rPr>
+        <w:t>)</w:t>
+      </w:r>
+    </w:p>
+    <w:p>
+      <w:pPr>
+        <w:rPr>
+          <w:sz w:val="40"/>
+          <w:szCs w:val="40"/>
+        </w:rPr>
+      </w:pPr>
+      <w:r>
+        <w:rPr>
+          <w:sz w:val="40"/>
+          <w:szCs w:val="40"/>
+        </w:rPr>
+        <w:drawing>
+          <wp:inline distT="0" distB="0" distL="0" distR="0" wp14:anchorId="1777B001" wp14:editId="65A7C471">
+            <wp:extent cx="5943600" cy="1641475"/>
+            <wp:effectExtent l="0" t="0" r="0" b="0"/>
+            <wp:docPr id="61" name="Picture 61"/>
+            <wp:cNvGraphicFramePr>
+              <a:graphicFrameLocks xmlns:a="http://schemas.openxmlformats.org/drawingml/2006/main" noChangeAspect="1"/>
+            </wp:cNvGraphicFramePr>
+            <a:graphic xmlns:a="http://schemas.openxmlformats.org/drawingml/2006/main">
+              <a:graphicData uri="http://schemas.openxmlformats.org/drawingml/2006/picture">
+                <pic:pic xmlns:pic="http://schemas.openxmlformats.org/drawingml/2006/picture">
+                  <pic:nvPicPr>
+                    <pic:cNvPr id="1" name=""/>
+                    <pic:cNvPicPr/>
+                  </pic:nvPicPr>
+                  <pic:blipFill>
+                    <a:blip r:embed="rId65"/>
+                    <a:stretch>
+                      <a:fillRect/>
+                    </a:stretch>
+                  </pic:blipFill>
+                  <pic:spPr>
+                    <a:xfrm>
+                      <a:off x="0" y="0"/>
+                      <a:ext cx="5943600" cy="1641475"/>
+                    </a:xfrm>
+                    <a:prstGeom prst="rect">
+                      <a:avLst/>
+                    </a:prstGeom>
+                  </pic:spPr>
+                </pic:pic>
+              </a:graphicData>
+            </a:graphic>
+          </wp:inline>
+        </w:drawing>
+      </w:r>
+    </w:p>
+    <w:p>
+      <w:pPr>
+        <w:rPr>
+          <w:sz w:val="40"/>
+          <w:szCs w:val="40"/>
+        </w:rPr>
+      </w:pPr>
+      <w:r>
+        <w:rPr>
+          <w:sz w:val="40"/>
+          <w:szCs w:val="40"/>
+        </w:rPr>
+        <w:drawing>
+          <wp:inline distT="0" distB="0" distL="0" distR="0" wp14:anchorId="47E5B9A0" wp14:editId="54E292AC">
+            <wp:extent cx="5169005" cy="1668882"/>
+            <wp:effectExtent l="0" t="0" r="0" b="7620"/>
+            <wp:docPr id="63" name="Picture 63"/>
+            <wp:cNvGraphicFramePr>
+              <a:graphicFrameLocks xmlns:a="http://schemas.openxmlformats.org/drawingml/2006/main" noChangeAspect="1"/>
+            </wp:cNvGraphicFramePr>
+            <a:graphic xmlns:a="http://schemas.openxmlformats.org/drawingml/2006/main">
+              <a:graphicData uri="http://schemas.openxmlformats.org/drawingml/2006/picture">
+                <pic:pic xmlns:pic="http://schemas.openxmlformats.org/drawingml/2006/picture">
+                  <pic:nvPicPr>
+                    <pic:cNvPr id="1" name=""/>
+                    <pic:cNvPicPr/>
+                  </pic:nvPicPr>
+                  <pic:blipFill>
+                    <a:blip r:embed="rId66"/>
+                    <a:stretch>
+                      <a:fillRect/>
+                    </a:stretch>
+                  </pic:blipFill>
+                  <pic:spPr>
+                    <a:xfrm>
+                      <a:off x="0" y="0"/>
+                      <a:ext cx="5194070" cy="1676974"/>
+                    </a:xfrm>
+                    <a:prstGeom prst="rect">
+                      <a:avLst/>
+                    </a:prstGeom>
+                  </pic:spPr>
+                </pic:pic>
+              </a:graphicData>
+            </a:graphic>
+          </wp:inline>
+        </w:drawing>
+      </w:r>
+    </w:p>
+    <w:p>
+      <w:pPr>
+        <w:rPr>
+          <w:sz w:val="40"/>
+          <w:szCs w:val="40"/>
+        </w:rPr>
+      </w:pPr>
+      <w:r>
+        <w:rPr>
+          <w:sz w:val="40"/>
+          <w:szCs w:val="40"/>
+        </w:rPr>
+        <w:drawing>
+          <wp:inline distT="0" distB="0" distL="0" distR="0" wp14:anchorId="428B8E27" wp14:editId="552F3828">
+            <wp:extent cx="5493957" cy="935029"/>
+            <wp:effectExtent l="0" t="0" r="0" b="0"/>
+            <wp:docPr id="64" name="Picture 64"/>
+            <wp:cNvGraphicFramePr>
+              <a:graphicFrameLocks xmlns:a="http://schemas.openxmlformats.org/drawingml/2006/main" noChangeAspect="1"/>
+            </wp:cNvGraphicFramePr>
+            <a:graphic xmlns:a="http://schemas.openxmlformats.org/drawingml/2006/main">
+              <a:graphicData uri="http://schemas.openxmlformats.org/drawingml/2006/picture">
+                <pic:pic xmlns:pic="http://schemas.openxmlformats.org/drawingml/2006/picture">
+                  <pic:nvPicPr>
+                    <pic:cNvPr id="1" name=""/>
+                    <pic:cNvPicPr/>
+                  </pic:nvPicPr>
+                  <pic:blipFill>
+                    <a:blip r:embed="rId67"/>
+                    <a:stretch>
+                      <a:fillRect/>
+                    </a:stretch>
+                  </pic:blipFill>
+                  <pic:spPr>
+                    <a:xfrm>
+                      <a:off x="0" y="0"/>
+                      <a:ext cx="5535447" cy="942090"/>
+                    </a:xfrm>
+                    <a:prstGeom prst="rect">
+                      <a:avLst/>
+                    </a:prstGeom>
+                  </pic:spPr>
+                </pic:pic>
+              </a:graphicData>
+            </a:graphic>
+          </wp:inline>
+        </w:drawing>
+      </w:r>
+    </w:p>
+    <w:p>
+      <w:pPr>
+        <w:rPr>
+          <w:sz w:val="40"/>
+          <w:szCs w:val="40"/>
+        </w:rPr>
+      </w:pPr>
+      <w:r>
+        <w:rPr>
+          <w:sz w:val="40"/>
+          <w:szCs w:val="40"/>
+        </w:rPr>
+        <w:t>Summary</w:t>
+      </w:r>
+    </w:p>
+    <w:p>
+      <w:pPr>
+        <w:rPr>
+          <w:sz w:val="40"/>
+          <w:szCs w:val="40"/>
+        </w:rPr>
+      </w:pPr>
+      <w:r>
+        <w:rPr>
+          <w:sz w:val="40"/>
+          <w:szCs w:val="40"/>
+        </w:rPr>
+        <w:lastRenderedPageBreak/>
+        <w:drawing>
+          <wp:inline distT="0" distB="0" distL="0" distR="0" wp14:anchorId="6AE29646" wp14:editId="035DB354">
+            <wp:extent cx="5834023" cy="1895433"/>
+            <wp:effectExtent l="0" t="0" r="0" b="0"/>
+            <wp:docPr id="65" name="Picture 65"/>
+            <wp:cNvGraphicFramePr>
+              <a:graphicFrameLocks xmlns:a="http://schemas.openxmlformats.org/drawingml/2006/main" noChangeAspect="1"/>
+            </wp:cNvGraphicFramePr>
+            <a:graphic xmlns:a="http://schemas.openxmlformats.org/drawingml/2006/main">
+              <a:graphicData uri="http://schemas.openxmlformats.org/drawingml/2006/picture">
+                <pic:pic xmlns:pic="http://schemas.openxmlformats.org/drawingml/2006/picture">
+                  <pic:nvPicPr>
+                    <pic:cNvPr id="1" name=""/>
+                    <pic:cNvPicPr/>
+                  </pic:nvPicPr>
+                  <pic:blipFill>
+                    <a:blip r:embed="rId68"/>
+                    <a:stretch>
+                      <a:fillRect/>
+                    </a:stretch>
+                  </pic:blipFill>
+                  <pic:spPr>
+                    <a:xfrm>
+                      <a:off x="0" y="0"/>
+                      <a:ext cx="5849673" cy="1900518"/>
+                    </a:xfrm>
+                    <a:prstGeom prst="rect">
+                      <a:avLst/>
+                    </a:prstGeom>
+                  </pic:spPr>
+                </pic:pic>
+              </a:graphicData>
+            </a:graphic>
+          </wp:inline>
+        </w:drawing>
       </w:r>
     </w:p>
     <w:sectPr>

</xml_diff>